<commit_message>
[Documentation] First version of Technical Requirements #4 Small fix of hardware requirements
</commit_message>
<xml_diff>
--- a/Documentation/Техническое задание.docx
+++ b/Documentation/Техническое задание.docx
@@ -3064,8 +3064,6 @@
           <w:fldChar w:fldCharType="end"/>
         </w:r>
       </w:hyperlink>
-      <w:bookmarkStart w:id="0" w:name="_GoBack"/>
-      <w:bookmarkEnd w:id="0"/>
     </w:p>
     <w:p>
       <w:pPr>
@@ -6691,163 +6689,163 @@
       <w:pPr>
         <w:pStyle w:val="1"/>
       </w:pPr>
-      <w:bookmarkStart w:id="1" w:name="_Toc21955444"/>
-      <w:bookmarkStart w:id="2" w:name="_Toc21955520"/>
-      <w:bookmarkStart w:id="3" w:name="_Toc21955659"/>
-      <w:bookmarkStart w:id="4" w:name="_Toc21956013"/>
-      <w:bookmarkStart w:id="5" w:name="_Toc55752128"/>
+      <w:bookmarkStart w:id="0" w:name="_Toc21955444"/>
+      <w:bookmarkStart w:id="1" w:name="_Toc21955520"/>
+      <w:bookmarkStart w:id="2" w:name="_Toc21955659"/>
+      <w:bookmarkStart w:id="3" w:name="_Toc21956013"/>
+      <w:bookmarkStart w:id="4" w:name="_Toc55752128"/>
       <w:r>
         <w:t>ВВЕДЕНИЕ</w:t>
       </w:r>
+      <w:bookmarkEnd w:id="0"/>
       <w:bookmarkEnd w:id="1"/>
       <w:bookmarkEnd w:id="2"/>
       <w:bookmarkEnd w:id="3"/>
       <w:bookmarkEnd w:id="4"/>
+    </w:p>
+    <w:p>
+      <w:pPr>
+        <w:pStyle w:val="2"/>
+      </w:pPr>
+      <w:r>
+        <w:t xml:space="preserve"> </w:t>
+      </w:r>
+      <w:bookmarkStart w:id="5" w:name="_Toc21955660"/>
+      <w:bookmarkStart w:id="6" w:name="_Toc21956014"/>
+      <w:bookmarkStart w:id="7" w:name="_Toc55752129"/>
+      <w:r>
+        <w:t>Наименование программы</w:t>
+      </w:r>
       <w:bookmarkEnd w:id="5"/>
-    </w:p>
-    <w:p>
-      <w:pPr>
-        <w:pStyle w:val="2"/>
-      </w:pPr>
-      <w:r>
-        <w:t xml:space="preserve"> </w:t>
-      </w:r>
-      <w:bookmarkStart w:id="6" w:name="_Toc21955660"/>
-      <w:bookmarkStart w:id="7" w:name="_Toc21956014"/>
-      <w:bookmarkStart w:id="8" w:name="_Toc55752129"/>
-      <w:r>
-        <w:t>Наименование программы</w:t>
-      </w:r>
       <w:bookmarkEnd w:id="6"/>
       <w:bookmarkEnd w:id="7"/>
+    </w:p>
+    <w:p>
+      <w:pPr>
+        <w:pStyle w:val="af1"/>
+      </w:pPr>
+      <w:r>
+        <w:t>Наименование</w:t>
+      </w:r>
+      <w:r>
+        <w:t xml:space="preserve"> </w:t>
+      </w:r>
+      <w:r>
+        <w:t>программы</w:t>
+      </w:r>
+      <w:r>
+        <w:t xml:space="preserve">: </w:t>
+      </w:r>
+      <w:r>
+        <w:t>«</w:t>
+      </w:r>
+      <w:r>
+        <w:t>Система мониторинга транспортных средств на базе мобильных устройств</w:t>
+      </w:r>
+      <w:r>
+        <w:t xml:space="preserve">» </w:t>
+      </w:r>
+      <w:r>
+        <w:t>(«</w:t>
+      </w:r>
+      <w:r>
+        <w:t>Vehicle Monitoring System Based on Mobile Devices</w:t>
+      </w:r>
+      <w:r>
+        <w:t>»).</w:t>
+      </w:r>
+    </w:p>
+    <w:p>
+      <w:pPr>
+        <w:pStyle w:val="2"/>
+      </w:pPr>
+      <w:r>
+        <w:t xml:space="preserve"> </w:t>
+      </w:r>
+      <w:bookmarkStart w:id="8" w:name="_Toc21955661"/>
+      <w:bookmarkStart w:id="9" w:name="_Toc21956015"/>
+      <w:bookmarkStart w:id="10" w:name="_Toc55752130"/>
+      <w:r>
+        <w:t>Краткая характеристика</w:t>
+      </w:r>
       <w:bookmarkEnd w:id="8"/>
-    </w:p>
-    <w:p>
-      <w:pPr>
-        <w:pStyle w:val="af1"/>
-      </w:pPr>
-      <w:r>
-        <w:t>Наименование</w:t>
-      </w:r>
-      <w:r>
-        <w:t xml:space="preserve"> </w:t>
-      </w:r>
-      <w:r>
-        <w:t>программы</w:t>
-      </w:r>
-      <w:r>
-        <w:t xml:space="preserve">: </w:t>
-      </w:r>
-      <w:r>
-        <w:t>«</w:t>
-      </w:r>
-      <w:r>
-        <w:t>Система мониторинга транспортных средств на базе мобильных устройств</w:t>
-      </w:r>
-      <w:r>
-        <w:t xml:space="preserve">» </w:t>
-      </w:r>
-      <w:r>
-        <w:t>(«</w:t>
-      </w:r>
-      <w:r>
-        <w:t>Vehicle Monitoring System Based on Mobile Devices</w:t>
-      </w:r>
-      <w:r>
-        <w:t>»).</w:t>
-      </w:r>
-    </w:p>
-    <w:p>
-      <w:pPr>
-        <w:pStyle w:val="2"/>
-      </w:pPr>
-      <w:r>
-        <w:t xml:space="preserve"> </w:t>
-      </w:r>
-      <w:bookmarkStart w:id="9" w:name="_Toc21955661"/>
-      <w:bookmarkStart w:id="10" w:name="_Toc21956015"/>
-      <w:bookmarkStart w:id="11" w:name="_Toc55752130"/>
-      <w:r>
-        <w:t>Краткая характеристика</w:t>
-      </w:r>
       <w:bookmarkEnd w:id="9"/>
       <w:bookmarkEnd w:id="10"/>
+    </w:p>
+    <w:p>
+      <w:pPr>
+        <w:pStyle w:val="af1"/>
+      </w:pPr>
+      <w:r>
+        <w:t>Система представляет собой сервис мониторинга транспортных средств</w:t>
+      </w:r>
+      <w:r>
+        <w:t xml:space="preserve">. </w:t>
+      </w:r>
+      <w:r>
+        <w:t>Гео-д</w:t>
+      </w:r>
+      <w:r>
+        <w:t xml:space="preserve">анные передаваемые с клиентской части, установленной на смартфоне с ОС Android, обрабатываются серверной частью для хранения, визуализации и статистической обработки информации о </w:t>
+      </w:r>
+      <w:r>
+        <w:t>передвижениях</w:t>
+      </w:r>
+      <w:r>
+        <w:t xml:space="preserve"> транспортных средств.</w:t>
+      </w:r>
+    </w:p>
+    <w:p>
+      <w:pPr>
+        <w:pStyle w:val="1"/>
+      </w:pPr>
+      <w:bookmarkStart w:id="11" w:name="_Toc21955445"/>
+      <w:bookmarkStart w:id="12" w:name="_Toc21955521"/>
+      <w:bookmarkStart w:id="13" w:name="_Toc21955662"/>
+      <w:bookmarkStart w:id="14" w:name="_Toc21956016"/>
+      <w:bookmarkStart w:id="15" w:name="_Toc55752131"/>
+      <w:r>
+        <w:t>ОСНОВАНИ</w:t>
+      </w:r>
+      <w:r>
+        <w:t>Я</w:t>
+      </w:r>
+      <w:r>
+        <w:t xml:space="preserve"> ДЛЯ РАЗРАБОТКИ</w:t>
+      </w:r>
       <w:bookmarkEnd w:id="11"/>
-    </w:p>
-    <w:p>
-      <w:pPr>
-        <w:pStyle w:val="af1"/>
-      </w:pPr>
-      <w:r>
-        <w:t>Система представляет собой сервис мониторинга транспортных средств</w:t>
-      </w:r>
-      <w:r>
-        <w:t xml:space="preserve">. </w:t>
-      </w:r>
-      <w:r>
-        <w:t>Гео-д</w:t>
-      </w:r>
-      <w:r>
-        <w:t xml:space="preserve">анные передаваемые с клиентской части, установленной на смартфоне с ОС Android, обрабатываются серверной частью для хранения, визуализации и статистической обработки информации о </w:t>
-      </w:r>
-      <w:r>
-        <w:t>передвижениях</w:t>
-      </w:r>
-      <w:r>
-        <w:t xml:space="preserve"> транспортных средств.</w:t>
-      </w:r>
-    </w:p>
-    <w:p>
-      <w:pPr>
-        <w:pStyle w:val="1"/>
-      </w:pPr>
-      <w:bookmarkStart w:id="12" w:name="_Toc21955445"/>
-      <w:bookmarkStart w:id="13" w:name="_Toc21955521"/>
-      <w:bookmarkStart w:id="14" w:name="_Toc21955662"/>
-      <w:bookmarkStart w:id="15" w:name="_Toc21956016"/>
-      <w:bookmarkStart w:id="16" w:name="_Toc55752131"/>
-      <w:r>
-        <w:t>ОСНОВАНИ</w:t>
-      </w:r>
-      <w:r>
-        <w:t>Я</w:t>
-      </w:r>
-      <w:r>
-        <w:t xml:space="preserve"> ДЛЯ РАЗРАБОТКИ</w:t>
-      </w:r>
       <w:bookmarkEnd w:id="12"/>
       <w:bookmarkEnd w:id="13"/>
       <w:bookmarkEnd w:id="14"/>
       <w:bookmarkEnd w:id="15"/>
+    </w:p>
+    <w:p>
+      <w:pPr>
+        <w:pStyle w:val="af1"/>
+      </w:pPr>
+      <w:bookmarkStart w:id="16" w:name="_Hlk513477317"/>
+      <w:r>
+        <w:t xml:space="preserve">Программа выполнена в рамках темы курсовой работы </w:t>
+      </w:r>
+      <w:r>
+        <w:t xml:space="preserve">— </w:t>
+      </w:r>
+      <w:r>
+        <w:t>«</w:t>
+      </w:r>
+      <w:r>
+        <w:t>Система мониторинга транспортных средств на базе мобильных устройств</w:t>
+      </w:r>
+      <w:r>
+        <w:t>», в соответствии с учебным планом подготовки бакалавров по направлению 09.03.04 «Программная инженерия».</w:t>
+      </w:r>
+    </w:p>
+    <w:p>
+      <w:pPr>
+        <w:pStyle w:val="af1"/>
+      </w:pPr>
+      <w:bookmarkStart w:id="17" w:name="_Hlk513477388"/>
       <w:bookmarkEnd w:id="16"/>
-    </w:p>
-    <w:p>
-      <w:pPr>
-        <w:pStyle w:val="af1"/>
-      </w:pPr>
-      <w:bookmarkStart w:id="17" w:name="_Hlk513477317"/>
-      <w:r>
-        <w:t xml:space="preserve">Программа выполнена в рамках темы курсовой работы </w:t>
-      </w:r>
-      <w:r>
-        <w:t xml:space="preserve">— </w:t>
-      </w:r>
-      <w:r>
-        <w:t>«</w:t>
-      </w:r>
-      <w:r>
-        <w:t>Система мониторинга транспортных средств на базе мобильных устройств</w:t>
-      </w:r>
-      <w:r>
-        <w:t>», в соответствии с учебным планом подготовки бакалавров по направлению 09.03.04 «Программная инженерия».</w:t>
-      </w:r>
-    </w:p>
-    <w:p>
-      <w:pPr>
-        <w:pStyle w:val="af1"/>
-      </w:pPr>
-      <w:bookmarkStart w:id="18" w:name="_Hlk513477388"/>
-      <w:bookmarkEnd w:id="17"/>
       <w:r>
         <w:t xml:space="preserve">Основанием </w:t>
       </w:r>
@@ -6870,7 +6868,7 @@
         <w:t>«Об утверждении тем, руководителей курсовых работ студентов образовательной программы «Программная инженерия» факультета компьютерных наук» № 2.3-02/1112-04 от 11.12.2019</w:t>
       </w:r>
     </w:p>
-    <w:bookmarkEnd w:id="18"/>
+    <w:bookmarkEnd w:id="17"/>
     <w:p>
       <w:pPr>
         <w:pStyle w:val="af1"/>
@@ -7021,38 +7019,38 @@
       <w:pPr>
         <w:pStyle w:val="1"/>
       </w:pPr>
-      <w:bookmarkStart w:id="19" w:name="_Toc21955446"/>
-      <w:bookmarkStart w:id="20" w:name="_Toc21955522"/>
-      <w:bookmarkStart w:id="21" w:name="_Toc21955663"/>
-      <w:bookmarkStart w:id="22" w:name="_Toc21956017"/>
-      <w:bookmarkStart w:id="23" w:name="_Toc55752132"/>
+      <w:bookmarkStart w:id="18" w:name="_Toc21955446"/>
+      <w:bookmarkStart w:id="19" w:name="_Toc21955522"/>
+      <w:bookmarkStart w:id="20" w:name="_Toc21955663"/>
+      <w:bookmarkStart w:id="21" w:name="_Toc21956017"/>
+      <w:bookmarkStart w:id="22" w:name="_Toc55752132"/>
       <w:r>
         <w:lastRenderedPageBreak/>
         <w:t>НАЗНАЧЕНИЕ РАЗРАБОТКИ</w:t>
       </w:r>
+      <w:bookmarkEnd w:id="18"/>
       <w:bookmarkEnd w:id="19"/>
       <w:bookmarkEnd w:id="20"/>
       <w:bookmarkEnd w:id="21"/>
       <w:bookmarkEnd w:id="22"/>
+    </w:p>
+    <w:p>
+      <w:pPr>
+        <w:pStyle w:val="2"/>
+      </w:pPr>
+      <w:r>
+        <w:t xml:space="preserve"> </w:t>
+      </w:r>
+      <w:bookmarkStart w:id="23" w:name="_Toc21955664"/>
+      <w:bookmarkStart w:id="24" w:name="_Toc21956018"/>
+      <w:bookmarkStart w:id="25" w:name="_Toc55752133"/>
+      <w:r>
+        <w:t>Функциональное назначение</w:t>
+      </w:r>
+      <w:bookmarkStart w:id="26" w:name="_Hlk513477490"/>
       <w:bookmarkEnd w:id="23"/>
-    </w:p>
-    <w:p>
-      <w:pPr>
-        <w:pStyle w:val="2"/>
-      </w:pPr>
-      <w:r>
-        <w:t xml:space="preserve"> </w:t>
-      </w:r>
-      <w:bookmarkStart w:id="24" w:name="_Toc21955664"/>
-      <w:bookmarkStart w:id="25" w:name="_Toc21956018"/>
-      <w:bookmarkStart w:id="26" w:name="_Toc55752133"/>
-      <w:r>
-        <w:t>Функциональное назначение</w:t>
-      </w:r>
-      <w:bookmarkStart w:id="27" w:name="_Hlk513477490"/>
       <w:bookmarkEnd w:id="24"/>
       <w:bookmarkEnd w:id="25"/>
-      <w:bookmarkEnd w:id="26"/>
       <w:r>
         <w:tab/>
       </w:r>
@@ -7068,7 +7066,7 @@
         <w:t xml:space="preserve">. </w:t>
       </w:r>
     </w:p>
-    <w:bookmarkEnd w:id="27"/>
+    <w:bookmarkEnd w:id="26"/>
     <w:p>
       <w:pPr>
         <w:pStyle w:val="2"/>
@@ -7076,15 +7074,15 @@
       <w:r>
         <w:t xml:space="preserve"> </w:t>
       </w:r>
-      <w:bookmarkStart w:id="28" w:name="_Toc21955665"/>
-      <w:bookmarkStart w:id="29" w:name="_Toc21956019"/>
-      <w:bookmarkStart w:id="30" w:name="_Toc55752134"/>
+      <w:bookmarkStart w:id="27" w:name="_Toc21955665"/>
+      <w:bookmarkStart w:id="28" w:name="_Toc21956019"/>
+      <w:bookmarkStart w:id="29" w:name="_Toc55752134"/>
       <w:r>
         <w:t>Эксплуатационное назначение</w:t>
       </w:r>
+      <w:bookmarkEnd w:id="27"/>
       <w:bookmarkEnd w:id="28"/>
       <w:bookmarkEnd w:id="29"/>
-      <w:bookmarkEnd w:id="30"/>
     </w:p>
     <w:p>
       <w:r>
@@ -7114,53 +7112,123 @@
       <w:pPr>
         <w:pStyle w:val="1"/>
       </w:pPr>
-      <w:bookmarkStart w:id="31" w:name="_Toc21955447"/>
-      <w:bookmarkStart w:id="32" w:name="_Toc21955523"/>
-      <w:bookmarkStart w:id="33" w:name="_Toc21955666"/>
-      <w:bookmarkStart w:id="34" w:name="_Toc21956020"/>
-      <w:bookmarkStart w:id="35" w:name="_Toc55752135"/>
+      <w:bookmarkStart w:id="30" w:name="_Toc21955447"/>
+      <w:bookmarkStart w:id="31" w:name="_Toc21955523"/>
+      <w:bookmarkStart w:id="32" w:name="_Toc21955666"/>
+      <w:bookmarkStart w:id="33" w:name="_Toc21956020"/>
+      <w:bookmarkStart w:id="34" w:name="_Toc55752135"/>
       <w:r>
         <w:lastRenderedPageBreak/>
         <w:t>ТРЕБОВАНИЯ К ПРОГРАММЕ</w:t>
       </w:r>
+      <w:bookmarkEnd w:id="30"/>
       <w:bookmarkEnd w:id="31"/>
       <w:bookmarkEnd w:id="32"/>
       <w:bookmarkEnd w:id="33"/>
       <w:bookmarkEnd w:id="34"/>
+    </w:p>
+    <w:p>
+      <w:pPr>
+        <w:pStyle w:val="2"/>
+      </w:pPr>
+      <w:r>
+        <w:t xml:space="preserve"> </w:t>
+      </w:r>
+      <w:bookmarkStart w:id="35" w:name="_Toc21955667"/>
+      <w:bookmarkStart w:id="36" w:name="_Toc21956021"/>
+      <w:bookmarkStart w:id="37" w:name="_Toc55752136"/>
+      <w:r>
+        <w:t>Требования к функциональным характеристикам</w:t>
+      </w:r>
       <w:bookmarkEnd w:id="35"/>
-    </w:p>
-    <w:p>
-      <w:pPr>
-        <w:pStyle w:val="2"/>
-      </w:pPr>
-      <w:r>
-        <w:t xml:space="preserve"> </w:t>
-      </w:r>
-      <w:bookmarkStart w:id="36" w:name="_Toc21955667"/>
-      <w:bookmarkStart w:id="37" w:name="_Toc21956021"/>
-      <w:bookmarkStart w:id="38" w:name="_Toc55752136"/>
-      <w:r>
-        <w:t>Требования к функциональным характеристикам</w:t>
-      </w:r>
       <w:bookmarkEnd w:id="36"/>
       <w:bookmarkEnd w:id="37"/>
+      <w:r>
+        <w:t xml:space="preserve"> </w:t>
+      </w:r>
+    </w:p>
+    <w:p>
+      <w:pPr>
+        <w:pStyle w:val="30"/>
+      </w:pPr>
+      <w:bookmarkStart w:id="38" w:name="_Toc21955668"/>
+      <w:bookmarkStart w:id="39" w:name="_Toc21956022"/>
+      <w:bookmarkStart w:id="40" w:name="_Toc55752137"/>
+      <w:r>
+        <w:t>Android приложение</w:t>
+      </w:r>
       <w:bookmarkEnd w:id="38"/>
-      <w:r>
-        <w:t xml:space="preserve"> </w:t>
-      </w:r>
-    </w:p>
-    <w:p>
-      <w:pPr>
-        <w:pStyle w:val="30"/>
-      </w:pPr>
-      <w:bookmarkStart w:id="39" w:name="_Toc21955668"/>
-      <w:bookmarkStart w:id="40" w:name="_Toc21956022"/>
-      <w:bookmarkStart w:id="41" w:name="_Toc55752137"/>
-      <w:r>
-        <w:t>Android приложение</w:t>
-      </w:r>
       <w:bookmarkEnd w:id="39"/>
       <w:bookmarkEnd w:id="40"/>
+    </w:p>
+    <w:p>
+      <w:pPr>
+        <w:pStyle w:val="10"/>
+        <w:rPr>
+          <w:lang w:val="ru-RU"/>
+        </w:rPr>
+      </w:pPr>
+      <w:r>
+        <w:rPr>
+          <w:lang w:val="ru-RU"/>
+        </w:rPr>
+        <w:t>Авторизация</w:t>
+      </w:r>
+    </w:p>
+    <w:p>
+      <w:pPr>
+        <w:pStyle w:val="10"/>
+        <w:rPr>
+          <w:lang w:val="ru-RU"/>
+        </w:rPr>
+      </w:pPr>
+      <w:r>
+        <w:rPr>
+          <w:lang w:val="ru-RU"/>
+        </w:rPr>
+        <w:t xml:space="preserve">Запись </w:t>
+      </w:r>
+      <w:r>
+        <w:rPr>
+          <w:lang w:val="ru-RU"/>
+        </w:rPr>
+        <w:t>геоданных в локальную БД</w:t>
+      </w:r>
+    </w:p>
+    <w:p>
+      <w:pPr>
+        <w:pStyle w:val="10"/>
+        <w:rPr>
+          <w:lang w:val="ru-RU"/>
+        </w:rPr>
+      </w:pPr>
+      <w:r>
+        <w:rPr>
+          <w:lang w:val="ru-RU"/>
+        </w:rPr>
+        <w:t xml:space="preserve">Реализация механизмов </w:t>
+      </w:r>
+      <w:r>
+        <w:rPr>
+          <w:lang w:val="ru-RU"/>
+        </w:rPr>
+        <w:t>передачи данных в сервис обработки геоданных из локальной БД при появлении интернет-соединения</w:t>
+      </w:r>
+    </w:p>
+    <w:p>
+      <w:pPr>
+        <w:pStyle w:val="30"/>
+      </w:pPr>
+      <w:bookmarkStart w:id="41" w:name="_Toc55752138"/>
+      <w:r>
+        <w:rPr>
+          <w:lang w:val="en-US"/>
+        </w:rPr>
+        <w:t>Web</w:t>
+      </w:r>
+      <w:r>
+        <w:t xml:space="preserve"> приложение</w:t>
+      </w:r>
       <w:bookmarkEnd w:id="41"/>
     </w:p>
     <w:p>
@@ -7188,13 +7256,21 @@
         <w:rPr>
           <w:lang w:val="ru-RU"/>
         </w:rPr>
-        <w:t xml:space="preserve">Запись </w:t>
-      </w:r>
-      <w:r>
+        <w:t>Визаулизация полученных геоданных с помощью карт, графиков</w:t>
+      </w:r>
+    </w:p>
+    <w:p>
+      <w:pPr>
+        <w:pStyle w:val="10"/>
         <w:rPr>
           <w:lang w:val="ru-RU"/>
         </w:rPr>
-        <w:t>геоданных в локальную БД</w:t>
+      </w:pPr>
+      <w:r>
+        <w:rPr>
+          <w:lang w:val="ru-RU"/>
+        </w:rPr>
+        <w:t>Построение аналитических отчетов</w:t>
       </w:r>
     </w:p>
     <w:p>
@@ -7205,31 +7281,40 @@
         </w:rPr>
       </w:pPr>
       <w:r>
+        <w:t>CRUD</w:t>
+      </w:r>
+      <w:r>
         <w:rPr>
           <w:lang w:val="ru-RU"/>
         </w:rPr>
-        <w:t xml:space="preserve">Реализация механизмов </w:t>
+        <w:t xml:space="preserve"> пользователей</w:t>
       </w:r>
       <w:r>
         <w:rPr>
           <w:lang w:val="ru-RU"/>
         </w:rPr>
-        <w:t>передачи данных в сервис обработки геоданных из локальной БД при появлении интернет-соединения</w:t>
+        <w:t xml:space="preserve">, </w:t>
+      </w:r>
+      <w:r>
+        <w:rPr>
+          <w:lang w:val="ru-RU"/>
+        </w:rPr>
+        <w:t>транспортных средств</w:t>
       </w:r>
     </w:p>
     <w:p>
       <w:pPr>
         <w:pStyle w:val="30"/>
       </w:pPr>
-      <w:bookmarkStart w:id="42" w:name="_Toc55752138"/>
-      <w:r>
-        <w:rPr>
-          <w:lang w:val="en-US"/>
-        </w:rPr>
-        <w:t>Web</w:t>
-      </w:r>
-      <w:r>
-        <w:t xml:space="preserve"> приложение</w:t>
+      <w:bookmarkStart w:id="42" w:name="_Toc55752139"/>
+      <w:r>
+        <w:t>Сер</w:t>
+      </w:r>
+      <w:r>
+        <w:t xml:space="preserve">вис </w:t>
+      </w:r>
+      <w:r>
+        <w:t>обработки геоданных</w:t>
       </w:r>
       <w:bookmarkEnd w:id="42"/>
     </w:p>
@@ -7244,149 +7329,62 @@
         <w:rPr>
           <w:lang w:val="ru-RU"/>
         </w:rPr>
-        <w:t>Авторизация</w:t>
-      </w:r>
-    </w:p>
-    <w:p>
-      <w:pPr>
-        <w:pStyle w:val="10"/>
+        <w:t xml:space="preserve">Реализация </w:t>
+      </w:r>
+      <w:r>
+        <w:t>API</w:t>
+      </w:r>
+      <w:r>
         <w:rPr>
           <w:lang w:val="ru-RU"/>
         </w:rPr>
-      </w:pPr>
+        <w:t xml:space="preserve"> </w:t>
+      </w:r>
       <w:r>
         <w:rPr>
           <w:lang w:val="ru-RU"/>
         </w:rPr>
-        <w:t>Визаулизация полученных геоданных с помощью карт, графиков</w:t>
-      </w:r>
-    </w:p>
-    <w:p>
-      <w:pPr>
-        <w:pStyle w:val="10"/>
+        <w:t xml:space="preserve">для получения данных от </w:t>
+      </w:r>
+      <w:r>
+        <w:t>Android</w:t>
+      </w:r>
+      <w:r>
         <w:rPr>
           <w:lang w:val="ru-RU"/>
         </w:rPr>
-      </w:pPr>
+        <w:t xml:space="preserve"> </w:t>
+      </w:r>
       <w:r>
         <w:rPr>
           <w:lang w:val="ru-RU"/>
         </w:rPr>
-        <w:t>Построение аналитических отчетов</w:t>
-      </w:r>
-    </w:p>
-    <w:p>
-      <w:pPr>
-        <w:pStyle w:val="10"/>
-        <w:rPr>
-          <w:lang w:val="ru-RU"/>
-        </w:rPr>
-      </w:pPr>
-      <w:r>
-        <w:t>CRUD</w:t>
-      </w:r>
-      <w:r>
-        <w:rPr>
-          <w:lang w:val="ru-RU"/>
-        </w:rPr>
-        <w:t xml:space="preserve"> пользователей</w:t>
-      </w:r>
-      <w:r>
-        <w:rPr>
-          <w:lang w:val="ru-RU"/>
-        </w:rPr>
-        <w:t xml:space="preserve">, </w:t>
-      </w:r>
-      <w:r>
-        <w:rPr>
-          <w:lang w:val="ru-RU"/>
-        </w:rPr>
-        <w:t>транспортных средств</w:t>
-      </w:r>
-    </w:p>
-    <w:p>
-      <w:pPr>
-        <w:pStyle w:val="30"/>
-      </w:pPr>
-      <w:bookmarkStart w:id="43" w:name="_Toc55752139"/>
-      <w:r>
-        <w:t>Сер</w:t>
-      </w:r>
-      <w:r>
-        <w:t xml:space="preserve">вис </w:t>
-      </w:r>
-      <w:r>
-        <w:t>обработки геоданных</w:t>
+        <w:t>приложения и записи их в БД</w:t>
+      </w:r>
+    </w:p>
+    <w:p>
+      <w:pPr>
+        <w:pStyle w:val="2"/>
+      </w:pPr>
+      <w:bookmarkStart w:id="43" w:name="_Toc21955672"/>
+      <w:bookmarkStart w:id="44" w:name="_Toc21956026"/>
+      <w:bookmarkStart w:id="45" w:name="_Toc55752140"/>
+      <w:bookmarkStart w:id="46" w:name="_Hlk513408687"/>
+      <w:r>
+        <w:t>Требования к о</w:t>
+      </w:r>
+      <w:r>
+        <w:t>рганизаци</w:t>
+      </w:r>
+      <w:r>
+        <w:t>и</w:t>
+      </w:r>
+      <w:r>
+        <w:t xml:space="preserve"> входных данных</w:t>
       </w:r>
       <w:bookmarkEnd w:id="43"/>
-    </w:p>
-    <w:p>
-      <w:pPr>
-        <w:pStyle w:val="10"/>
-        <w:rPr>
-          <w:lang w:val="ru-RU"/>
-        </w:rPr>
-      </w:pPr>
-      <w:r>
-        <w:rPr>
-          <w:lang w:val="ru-RU"/>
-        </w:rPr>
-        <w:t xml:space="preserve">Реализация </w:t>
-      </w:r>
-      <w:r>
-        <w:t>API</w:t>
-      </w:r>
-      <w:r>
-        <w:rPr>
-          <w:lang w:val="ru-RU"/>
-        </w:rPr>
-        <w:t xml:space="preserve"> </w:t>
-      </w:r>
-      <w:r>
-        <w:rPr>
-          <w:lang w:val="ru-RU"/>
-        </w:rPr>
-        <w:t xml:space="preserve">для получения данных от </w:t>
-      </w:r>
-      <w:r>
-        <w:t>Android</w:t>
-      </w:r>
-      <w:r>
-        <w:rPr>
-          <w:lang w:val="ru-RU"/>
-        </w:rPr>
-        <w:t xml:space="preserve"> </w:t>
-      </w:r>
-      <w:r>
-        <w:rPr>
-          <w:lang w:val="ru-RU"/>
-        </w:rPr>
-        <w:t>приложения и записи их в БД</w:t>
-      </w:r>
-    </w:p>
-    <w:p>
-      <w:pPr>
-        <w:pStyle w:val="2"/>
-      </w:pPr>
-      <w:bookmarkStart w:id="44" w:name="_Toc21955672"/>
-      <w:bookmarkStart w:id="45" w:name="_Toc21956026"/>
-      <w:bookmarkStart w:id="46" w:name="_Hlk513408687"/>
-      <w:bookmarkStart w:id="47" w:name="_Toc55752140"/>
-      <w:r>
-        <w:t>Требования к о</w:t>
-      </w:r>
-      <w:r>
-        <w:t>рганизаци</w:t>
-      </w:r>
-      <w:r>
-        <w:t>и</w:t>
-      </w:r>
-      <w:r>
-        <w:t xml:space="preserve"> входных данных</w:t>
-      </w:r>
       <w:bookmarkEnd w:id="44"/>
       <w:bookmarkEnd w:id="45"/>
-      <w:bookmarkEnd w:id="47"/>
     </w:p>
     <w:p>
       <w:pPr>
@@ -7470,18 +7468,18 @@
       <w:pPr>
         <w:pStyle w:val="2"/>
       </w:pPr>
-      <w:bookmarkStart w:id="48" w:name="_Toc21955673"/>
-      <w:bookmarkStart w:id="49" w:name="_Toc21956027"/>
-      <w:bookmarkStart w:id="50" w:name="_Toc55752141"/>
+      <w:bookmarkStart w:id="47" w:name="_Toc21955673"/>
+      <w:bookmarkStart w:id="48" w:name="_Toc21956027"/>
+      <w:bookmarkStart w:id="49" w:name="_Toc55752141"/>
       <w:r>
         <w:t>Требования к о</w:t>
       </w:r>
       <w:r>
         <w:t>рганизация выходных данных</w:t>
       </w:r>
+      <w:bookmarkEnd w:id="47"/>
       <w:bookmarkEnd w:id="48"/>
       <w:bookmarkEnd w:id="49"/>
-      <w:bookmarkEnd w:id="50"/>
     </w:p>
     <w:p>
       <w:pPr>
@@ -7559,15 +7557,15 @@
       <w:pPr>
         <w:pStyle w:val="2"/>
       </w:pPr>
-      <w:bookmarkStart w:id="51" w:name="_Toc21955674"/>
-      <w:bookmarkStart w:id="52" w:name="_Toc21956028"/>
-      <w:bookmarkStart w:id="53" w:name="_Toc55752142"/>
+      <w:bookmarkStart w:id="50" w:name="_Toc21955674"/>
+      <w:bookmarkStart w:id="51" w:name="_Toc21956028"/>
+      <w:bookmarkStart w:id="52" w:name="_Toc55752142"/>
       <w:r>
         <w:t>Требования к временным характеристикам</w:t>
       </w:r>
+      <w:bookmarkEnd w:id="50"/>
       <w:bookmarkEnd w:id="51"/>
       <w:bookmarkEnd w:id="52"/>
-      <w:bookmarkEnd w:id="53"/>
     </w:p>
     <w:p>
       <w:pPr>
@@ -7680,29 +7678,29 @@
       <w:pPr>
         <w:pStyle w:val="2"/>
       </w:pPr>
-      <w:bookmarkStart w:id="54" w:name="_Toc21955676"/>
-      <w:bookmarkStart w:id="55" w:name="_Toc21956030"/>
-      <w:bookmarkStart w:id="56" w:name="_Toc55752143"/>
+      <w:bookmarkStart w:id="53" w:name="_Toc21955676"/>
+      <w:bookmarkStart w:id="54" w:name="_Toc21956030"/>
+      <w:bookmarkStart w:id="55" w:name="_Toc55752143"/>
       <w:bookmarkEnd w:id="46"/>
       <w:r>
         <w:t>Требования к интерфейсу</w:t>
       </w:r>
+      <w:bookmarkEnd w:id="53"/>
       <w:bookmarkEnd w:id="54"/>
       <w:bookmarkEnd w:id="55"/>
+      <w:r>
+        <w:t xml:space="preserve"> </w:t>
+      </w:r>
+    </w:p>
+    <w:p>
+      <w:pPr>
+        <w:pStyle w:val="30"/>
+      </w:pPr>
+      <w:bookmarkStart w:id="56" w:name="_Toc55752144"/>
+      <w:r>
+        <w:t>Android приложение</w:t>
+      </w:r>
       <w:bookmarkEnd w:id="56"/>
-      <w:r>
-        <w:t xml:space="preserve"> </w:t>
-      </w:r>
-    </w:p>
-    <w:p>
-      <w:pPr>
-        <w:pStyle w:val="30"/>
-      </w:pPr>
-      <w:bookmarkStart w:id="57" w:name="_Toc55752144"/>
-      <w:r>
-        <w:t>Android приложение</w:t>
-      </w:r>
-      <w:bookmarkEnd w:id="57"/>
     </w:p>
     <w:p>
       <w:r>
@@ -7847,11 +7845,11 @@
       <w:pPr>
         <w:pStyle w:val="30"/>
       </w:pPr>
-      <w:bookmarkStart w:id="58" w:name="_Toc55752145"/>
+      <w:bookmarkStart w:id="57" w:name="_Toc55752145"/>
       <w:r>
         <w:t>Web приложение</w:t>
       </w:r>
-      <w:bookmarkEnd w:id="58"/>
+      <w:bookmarkEnd w:id="57"/>
     </w:p>
     <w:p>
       <w:pPr>
@@ -7944,47 +7942,47 @@
       <w:pPr>
         <w:pStyle w:val="2"/>
       </w:pPr>
-      <w:bookmarkStart w:id="59" w:name="_Toc21955677"/>
-      <w:bookmarkStart w:id="60" w:name="_Toc21956031"/>
+      <w:bookmarkStart w:id="58" w:name="_Toc21955677"/>
+      <w:bookmarkStart w:id="59" w:name="_Toc21956031"/>
       <w:r>
         <w:t xml:space="preserve"> </w:t>
       </w:r>
-      <w:bookmarkStart w:id="61" w:name="_Toc55752146"/>
+      <w:bookmarkStart w:id="60" w:name="_Toc55752146"/>
       <w:r>
         <w:t>Требования к надежности</w:t>
       </w:r>
+      <w:bookmarkEnd w:id="58"/>
       <w:bookmarkEnd w:id="59"/>
       <w:bookmarkEnd w:id="60"/>
+    </w:p>
+    <w:p>
+      <w:pPr>
+        <w:pStyle w:val="30"/>
+      </w:pPr>
+      <w:bookmarkStart w:id="61" w:name="_Toc55752147"/>
+      <w:r>
+        <w:t xml:space="preserve">Обеспечение </w:t>
+      </w:r>
+      <w:r>
+        <w:t>устойчивого</w:t>
+      </w:r>
+      <w:r>
+        <w:t xml:space="preserve"> функционирования программы</w:t>
+      </w:r>
       <w:bookmarkEnd w:id="61"/>
     </w:p>
     <w:p>
       <w:pPr>
-        <w:pStyle w:val="30"/>
-      </w:pPr>
-      <w:bookmarkStart w:id="62" w:name="_Toc55752147"/>
-      <w:r>
-        <w:t xml:space="preserve">Обеспечение </w:t>
-      </w:r>
-      <w:r>
-        <w:t>устойчивого</w:t>
-      </w:r>
-      <w:r>
-        <w:t xml:space="preserve"> функционирования программы</w:t>
+        <w:pStyle w:val="4"/>
+      </w:pPr>
+      <w:r>
+        <w:t xml:space="preserve"> </w:t>
+      </w:r>
+      <w:bookmarkStart w:id="62" w:name="_Toc55752148"/>
+      <w:r>
+        <w:t>Android приложение</w:t>
       </w:r>
       <w:bookmarkEnd w:id="62"/>
-    </w:p>
-    <w:p>
-      <w:pPr>
-        <w:pStyle w:val="4"/>
-      </w:pPr>
-      <w:r>
-        <w:t xml:space="preserve"> </w:t>
-      </w:r>
-      <w:bookmarkStart w:id="63" w:name="_Toc55752148"/>
-      <w:r>
-        <w:t>Android приложение</w:t>
-      </w:r>
-      <w:bookmarkEnd w:id="63"/>
     </w:p>
     <w:p>
       <w:pPr>
@@ -8264,7 +8262,7 @@
       <w:r>
         <w:t xml:space="preserve"> </w:t>
       </w:r>
-      <w:bookmarkStart w:id="64" w:name="_Toc55752149"/>
+      <w:bookmarkStart w:id="63" w:name="_Toc55752149"/>
       <w:r>
         <w:t xml:space="preserve">Клиентская часть </w:t>
       </w:r>
@@ -8277,7 +8275,7 @@
       <w:r>
         <w:t xml:space="preserve"> приложение)</w:t>
       </w:r>
-      <w:bookmarkEnd w:id="64"/>
+      <w:bookmarkEnd w:id="63"/>
     </w:p>
     <w:p>
       <w:r>
@@ -8390,13 +8388,7 @@
         <w:rPr>
           <w:lang w:val="ru-RU"/>
         </w:rPr>
-        <w:t xml:space="preserve"> </w:t>
-      </w:r>
-      <w:r>
-        <w:rPr>
-          <w:lang w:val="ru-RU"/>
-        </w:rPr>
-        <w:t xml:space="preserve">актуальной версии </w:t>
+        <w:t xml:space="preserve"> актуальной версии </w:t>
       </w:r>
       <w:r>
         <w:rPr>
@@ -8425,50 +8417,50 @@
           <w:rFonts w:ascii="Times" w:hAnsi="Times" w:cs="Times"/>
         </w:rPr>
       </w:pPr>
-      <w:bookmarkStart w:id="65" w:name="_Toc55752150"/>
+      <w:bookmarkStart w:id="64" w:name="_Toc55752150"/>
       <w:r>
         <w:t>Время восстановления после отказа</w:t>
       </w:r>
+      <w:bookmarkEnd w:id="64"/>
+      <w:r>
+        <w:t xml:space="preserve"> </w:t>
+      </w:r>
+    </w:p>
+    <w:p>
+      <w:pPr>
+        <w:pStyle w:val="af1"/>
+      </w:pPr>
+      <w:r>
+        <w:t xml:space="preserve">В случае возникновения сбоя, вызванного внешними факторами (непредвиденное выключение питания, устранимые неполадки оборудования) время восстановления про- граммы не должно превышать суммарного затраченного времени на решение проблем с используемым </w:t>
+      </w:r>
+      <w:r>
+        <w:t>устройством</w:t>
+      </w:r>
+      <w:r>
+        <w:t xml:space="preserve"> и его перезаг</w:t>
+      </w:r>
+      <w:r>
+        <w:t xml:space="preserve">рузки. </w:t>
+      </w:r>
+    </w:p>
+    <w:p>
+      <w:pPr>
+        <w:pStyle w:val="30"/>
+        <w:rPr>
+          <w:rFonts w:ascii="Times" w:hAnsi="Times" w:cs="Times"/>
+        </w:rPr>
+      </w:pPr>
+      <w:bookmarkStart w:id="65" w:name="_Toc55752151"/>
+      <w:r>
+        <w:t xml:space="preserve">Отказы из-за некорректных </w:t>
+      </w:r>
+      <w:r>
+        <w:t>действий</w:t>
+      </w:r>
+      <w:r>
+        <w:t xml:space="preserve"> оператора</w:t>
+      </w:r>
       <w:bookmarkEnd w:id="65"/>
-      <w:r>
-        <w:t xml:space="preserve"> </w:t>
-      </w:r>
-    </w:p>
-    <w:p>
-      <w:pPr>
-        <w:pStyle w:val="af1"/>
-      </w:pPr>
-      <w:r>
-        <w:t xml:space="preserve">В случае возникновения сбоя, вызванного внешними факторами (непредвиденное выключение питания, устранимые неполадки оборудования) время восстановления про- граммы не должно превышать суммарного затраченного времени на решение проблем с используемым </w:t>
-      </w:r>
-      <w:r>
-        <w:t>устройством</w:t>
-      </w:r>
-      <w:r>
-        <w:t xml:space="preserve"> и его перезаг</w:t>
-      </w:r>
-      <w:r>
-        <w:t xml:space="preserve">рузки. </w:t>
-      </w:r>
-    </w:p>
-    <w:p>
-      <w:pPr>
-        <w:pStyle w:val="30"/>
-        <w:rPr>
-          <w:rFonts w:ascii="Times" w:hAnsi="Times" w:cs="Times"/>
-        </w:rPr>
-      </w:pPr>
-      <w:bookmarkStart w:id="66" w:name="_Toc55752151"/>
-      <w:r>
-        <w:t xml:space="preserve">Отказы из-за некорректных </w:t>
-      </w:r>
-      <w:r>
-        <w:t>действий</w:t>
-      </w:r>
-      <w:r>
-        <w:t xml:space="preserve"> оператора</w:t>
-      </w:r>
-      <w:bookmarkEnd w:id="66"/>
       <w:r>
         <w:t xml:space="preserve"> </w:t>
       </w:r>
@@ -8540,9 +8532,9 @@
       <w:r>
         <w:t xml:space="preserve"> </w:t>
       </w:r>
-      <w:bookmarkStart w:id="67" w:name="_Toc21955678"/>
-      <w:bookmarkStart w:id="68" w:name="_Toc21956032"/>
-      <w:bookmarkStart w:id="69" w:name="_Toc55752152"/>
+      <w:bookmarkStart w:id="66" w:name="_Toc21955678"/>
+      <w:bookmarkStart w:id="67" w:name="_Toc21956032"/>
+      <w:bookmarkStart w:id="68" w:name="_Toc55752152"/>
       <w:r>
         <w:t>Условия</w:t>
       </w:r>
@@ -8556,9 +8548,9 @@
       <w:r>
         <w:t>эксплуатации</w:t>
       </w:r>
+      <w:bookmarkEnd w:id="66"/>
       <w:bookmarkEnd w:id="67"/>
       <w:bookmarkEnd w:id="68"/>
-      <w:bookmarkEnd w:id="69"/>
     </w:p>
     <w:p>
       <w:pPr>
@@ -8587,33 +8579,33 @@
       <w:r>
         <w:t xml:space="preserve"> </w:t>
       </w:r>
-      <w:bookmarkStart w:id="70" w:name="_Toc21955679"/>
-      <w:bookmarkStart w:id="71" w:name="_Toc21956033"/>
-      <w:bookmarkStart w:id="72" w:name="_Toc55752153"/>
+      <w:bookmarkStart w:id="69" w:name="_Toc21955679"/>
+      <w:bookmarkStart w:id="70" w:name="_Toc21956033"/>
+      <w:bookmarkStart w:id="71" w:name="_Toc55752153"/>
       <w:r>
         <w:t>Требования к составу и параметрам технических средств</w:t>
       </w:r>
+      <w:bookmarkEnd w:id="69"/>
       <w:bookmarkEnd w:id="70"/>
       <w:bookmarkEnd w:id="71"/>
+    </w:p>
+    <w:p>
+      <w:pPr>
+        <w:pStyle w:val="af1"/>
+      </w:pPr>
+      <w:r>
+        <w:t>Для надёжной и бесперебойной работы программы требуется следующий состав технических средств:</w:t>
+      </w:r>
+    </w:p>
+    <w:p>
+      <w:pPr>
+        <w:pStyle w:val="30"/>
+      </w:pPr>
+      <w:bookmarkStart w:id="72" w:name="_Toc55752154"/>
+      <w:r>
+        <w:t>Android приложение</w:t>
+      </w:r>
       <w:bookmarkEnd w:id="72"/>
-    </w:p>
-    <w:p>
-      <w:pPr>
-        <w:pStyle w:val="af1"/>
-      </w:pPr>
-      <w:r>
-        <w:t>Для надёжной и бесперебойной работы программы требуется следующий состав технических средств:</w:t>
-      </w:r>
-    </w:p>
-    <w:p>
-      <w:pPr>
-        <w:pStyle w:val="30"/>
-      </w:pPr>
-      <w:bookmarkStart w:id="73" w:name="_Toc55752154"/>
-      <w:r>
-        <w:t>Android приложение</w:t>
-      </w:r>
-      <w:bookmarkEnd w:id="73"/>
     </w:p>
     <w:p>
       <w:pPr>
@@ -8743,7 +8735,7 @@
       <w:pPr>
         <w:pStyle w:val="30"/>
       </w:pPr>
-      <w:bookmarkStart w:id="74" w:name="_Toc55752155"/>
+      <w:bookmarkStart w:id="73" w:name="_Toc55752155"/>
       <w:r>
         <w:t>Клиентская часть (</w:t>
       </w:r>
@@ -8753,84 +8745,74 @@
       <w:r>
         <w:t xml:space="preserve"> приложение)</w:t>
       </w:r>
+      <w:bookmarkEnd w:id="73"/>
+    </w:p>
+    <w:p>
+      <w:r>
+        <w:t xml:space="preserve">     Для работы клиентской программы требуется устройство, которое подключено к стабильной сети Интернет и установленный веб-браузер Google</w:t>
+      </w:r>
+      <w:r>
+        <w:t xml:space="preserve"> </w:t>
+      </w:r>
+      <w:r>
+        <w:t>Chrome актуальной версии (версии, которая вышла не позднее чем 2 года назад</w:t>
+      </w:r>
+      <w:r>
+        <w:t xml:space="preserve"> </w:t>
+      </w:r>
+      <w:r>
+        <w:t xml:space="preserve">от момента использования). </w:t>
+      </w:r>
+    </w:p>
+    <w:p>
+      <w:pPr>
+        <w:pStyle w:val="30"/>
+      </w:pPr>
+      <w:bookmarkStart w:id="74" w:name="_Toc55752156"/>
+      <w:r>
+        <w:t>Серверная</w:t>
+      </w:r>
+      <w:r>
+        <w:t xml:space="preserve"> </w:t>
+      </w:r>
+      <w:r>
+        <w:t xml:space="preserve">часть </w:t>
+      </w:r>
+      <w:r>
+        <w:t>(</w:t>
+      </w:r>
+      <w:r>
+        <w:t>Web</w:t>
+      </w:r>
+      <w:r>
+        <w:t xml:space="preserve"> приложение)</w:t>
+      </w:r>
+      <w:r>
+        <w:t>, Сервис обработки геоданных, База данных</w:t>
+      </w:r>
       <w:bookmarkEnd w:id="74"/>
     </w:p>
     <w:p>
-      <w:r>
-        <w:t xml:space="preserve">     Для работы клиентской программы требуется устройство, которое подключено к стабильной сети Интернет и установленный веб-браузер Google</w:t>
-      </w:r>
-      <w:r>
-        <w:t xml:space="preserve"> </w:t>
-      </w:r>
-      <w:r>
-        <w:t>Chrome</w:t>
-      </w:r>
-      <w:r>
-        <w:t xml:space="preserve"> </w:t>
-      </w:r>
-      <w:r>
-        <w:t xml:space="preserve">актуальной версии (версии, которая вышла не позднее чем </w:t>
-      </w:r>
-      <w:r>
-        <w:t>2</w:t>
-      </w:r>
-      <w:r>
-        <w:t xml:space="preserve"> года назад</w:t>
-      </w:r>
-      <w:r>
-        <w:t xml:space="preserve"> </w:t>
-      </w:r>
-      <w:r>
-        <w:t xml:space="preserve">от момента использования). </w:t>
-      </w:r>
-    </w:p>
-    <w:p>
-      <w:pPr>
-        <w:pStyle w:val="30"/>
-      </w:pPr>
-      <w:bookmarkStart w:id="75" w:name="_Toc55752156"/>
-      <w:r>
-        <w:t>Серверная</w:t>
-      </w:r>
-      <w:r>
-        <w:t xml:space="preserve"> </w:t>
-      </w:r>
-      <w:r>
-        <w:t xml:space="preserve">часть </w:t>
-      </w:r>
-      <w:r>
-        <w:t>(</w:t>
-      </w:r>
-      <w:r>
-        <w:t>Web</w:t>
-      </w:r>
-      <w:r>
-        <w:t xml:space="preserve"> приложение)</w:t>
-      </w:r>
-      <w:r>
-        <w:t xml:space="preserve">, </w:t>
-      </w:r>
-      <w:r>
-        <w:t>Сервис обработки геоданных</w:t>
-      </w:r>
-      <w:r>
-        <w:t>, База данных</w:t>
-      </w:r>
+      <w:pPr>
+        <w:pStyle w:val="10"/>
+        <w:rPr>
+          <w:lang w:val="ru-RU"/>
+        </w:rPr>
+      </w:pPr>
+      <w:r>
+        <w:rPr>
+          <w:lang w:val="ru-RU"/>
+        </w:rPr>
+        <w:t xml:space="preserve">Запоминающее устройство </w:t>
+      </w:r>
+      <w:r>
+        <w:rPr>
+          <w:lang w:val="ru-RU"/>
+        </w:rPr>
+        <w:t>объема достаточного для того, чтобы разместить все данные сервиса (пользователей, транспортные средства, их передвижения и т.д.). Объем данных будет меняться в зависимости от числа пользователей, транспортных средств и их передвижений.</w:t>
+      </w:r>
+      <w:bookmarkStart w:id="75" w:name="_GoBack"/>
       <w:bookmarkEnd w:id="75"/>
-    </w:p>
-    <w:p>
-      <w:pPr>
-        <w:pStyle w:val="10"/>
-        <w:rPr>
-          <w:lang w:val="ru-RU"/>
-        </w:rPr>
-      </w:pPr>
-      <w:r>
-        <w:rPr>
-          <w:lang w:val="ru-RU"/>
-        </w:rPr>
-        <w:t>Запоминающее устройство такого объема, что данные всех пользователей и мероприятий будет размещено на этом устройстве. Объем данных, которое приложение использует и хранит, зависит от количества зарегистрированных пользователей на сайте.</w:t>
-      </w:r>
     </w:p>
     <w:p>
       <w:pPr>
@@ -9155,10 +9137,10 @@
       </w:pPr>
       <w:bookmarkStart w:id="93" w:name="_Toc21955684"/>
       <w:bookmarkStart w:id="94" w:name="_Toc21956038"/>
-      <w:bookmarkStart w:id="95" w:name="_Toc482734431"/>
-      <w:bookmarkStart w:id="96" w:name="_Toc21955450"/>
-      <w:bookmarkStart w:id="97" w:name="_Toc21955526"/>
-      <w:bookmarkStart w:id="98" w:name="_Toc55752164"/>
+      <w:bookmarkStart w:id="95" w:name="_Toc55752164"/>
+      <w:bookmarkStart w:id="96" w:name="_Toc482734431"/>
+      <w:bookmarkStart w:id="97" w:name="_Toc21955450"/>
+      <w:bookmarkStart w:id="98" w:name="_Toc21955526"/>
       <w:r>
         <w:rPr>
           <w:rStyle w:val="32"/>
@@ -9167,7 +9149,7 @@
       </w:r>
       <w:bookmarkEnd w:id="93"/>
       <w:bookmarkEnd w:id="94"/>
-      <w:bookmarkEnd w:id="98"/>
+      <w:bookmarkEnd w:id="95"/>
       <w:r>
         <w:rPr>
           <w:b/>
@@ -9175,9 +9157,9 @@
         </w:rPr>
         <w:t xml:space="preserve"> и программ</w:t>
       </w:r>
-      <w:bookmarkEnd w:id="95"/>
       <w:bookmarkEnd w:id="96"/>
       <w:bookmarkEnd w:id="97"/>
+      <w:bookmarkEnd w:id="98"/>
     </w:p>
     <w:p>
       <w:pPr>
@@ -16358,6 +16340,7 @@
         <w:docPartUnique/>
       </w:docPartObj>
     </w:sdtPr>
+    <w:sdtEndPr/>
     <w:sdtContent>
       <w:p>
         <w:pPr>
@@ -16395,7 +16378,7 @@
             <w:sz w:val="22"/>
             <w:szCs w:val="22"/>
           </w:rPr>
-          <w:t>3</w:t>
+          <w:t>10</w:t>
         </w:r>
         <w:r>
           <w:rPr>
@@ -21004,7 +20987,7 @@
 </file>
 
 <file path=customXml/itemProps1.xml><?xml version="1.0" encoding="utf-8"?>
-<ds:datastoreItem xmlns:ds="http://schemas.openxmlformats.org/officeDocument/2006/customXml" ds:itemID="{E8CEA687-0A62-C443-AC72-65C54757EF67}">
+<ds:datastoreItem xmlns:ds="http://schemas.openxmlformats.org/officeDocument/2006/customXml" ds:itemID="{2C23863F-2A9E-D142-BC22-C8E4A2655E81}">
   <ds:schemaRefs>
     <ds:schemaRef ds:uri="http://schemas.openxmlformats.org/officeDocument/2006/bibliography"/>
   </ds:schemaRefs>

</xml_diff>